<commit_message>
contactus and xy battles pictures
</commit_message>
<xml_diff>
--- a/xybattles Content.docx
+++ b/xybattles Content.docx
@@ -1,6 +1,6 @@
 
 <file path=word/document.xml><?xml version="1.0" encoding="utf-8"?>
-<w:document xmlns:wpc="http://schemas.microsoft.com/office/word/2010/wordprocessingCanvas" xmlns:cx="http://schemas.microsoft.com/office/drawing/2014/chartex" xmlns:cx1="http://schemas.microsoft.com/office/drawing/2015/9/8/chartex" xmlns:cx2="http://schemas.microsoft.com/office/drawing/2015/10/21/chartex" xmlns:cx3="http://schemas.microsoft.com/office/drawing/2016/5/9/chartex" xmlns:cx4="http://schemas.microsoft.com/office/drawing/2016/5/10/chartex" xmlns:cx5="http://schemas.microsoft.com/office/drawing/2016/5/11/chartex" xmlns:cx6="http://schemas.microsoft.com/office/drawing/2016/5/12/chartex" xmlns:cx7="http://schemas.microsoft.com/office/drawing/2016/5/13/chartex" xmlns:cx8="http://schemas.microsoft.com/office/drawing/2016/5/14/chartex" xmlns:mc="http://schemas.openxmlformats.org/markup-compatibility/2006" xmlns:aink="http://schemas.microsoft.com/office/drawing/2016/ink" xmlns:am3d="http://schemas.microsoft.com/office/drawing/2017/model3d" xmlns:o="urn:schemas-microsoft-com:office:office" xmlns:oel="http://schemas.microsoft.com/office/2019/extlst" xmlns:r="http://schemas.openxmlformats.org/officeDocument/2006/relationships" xmlns:m="http://schemas.openxmlformats.org/officeDocument/2006/math" xmlns:v="urn:schemas-microsoft-com:vml" xmlns:wp14="http://schemas.microsoft.com/office/word/2010/wordprocessingDrawing" xmlns:wp="http://schemas.openxmlformats.org/drawingml/2006/wordprocessingDrawing" xmlns:w10="urn:schemas-microsoft-com:office:word" xmlns:w="http://schemas.openxmlformats.org/wordprocessingml/2006/main" xmlns:w14="http://schemas.microsoft.com/office/word/2010/wordml" xmlns:w15="http://schemas.microsoft.com/office/word/2012/wordml" xmlns:w16cex="http://schemas.microsoft.com/office/word/2018/wordml/cex" xmlns:w16cid="http://schemas.microsoft.com/office/word/2016/wordml/cid" xmlns:w16="http://schemas.microsoft.com/office/word/2018/wordml" xmlns:w16sdtdh="http://schemas.microsoft.com/office/word/2020/wordml/sdtdatahash" xmlns:w16se="http://schemas.microsoft.com/office/word/2015/wordml/symex" xmlns:wpg="http://schemas.microsoft.com/office/word/2010/wordprocessingGroup" xmlns:wpi="http://schemas.microsoft.com/office/word/2010/wordprocessingInk" xmlns:wne="http://schemas.microsoft.com/office/word/2006/wordml" xmlns:wps="http://schemas.microsoft.com/office/word/2010/wordprocessingShape" mc:Ignorable="w14 w15 w16se w16cid w16 w16cex w16sdtdh wp14">
+<w:document xmlns:wpc="http://schemas.microsoft.com/office/word/2010/wordprocessingCanvas" xmlns:cx="http://schemas.microsoft.com/office/drawing/2014/chartex" xmlns:cx1="http://schemas.microsoft.com/office/drawing/2015/9/8/chartex" xmlns:cx2="http://schemas.microsoft.com/office/drawing/2015/10/21/chartex" xmlns:cx3="http://schemas.microsoft.com/office/drawing/2016/5/9/chartex" xmlns:cx4="http://schemas.microsoft.com/office/drawing/2016/5/10/chartex" xmlns:cx5="http://schemas.microsoft.com/office/drawing/2016/5/11/chartex" xmlns:cx6="http://schemas.microsoft.com/office/drawing/2016/5/12/chartex" xmlns:cx7="http://schemas.microsoft.com/office/drawing/2016/5/13/chartex" xmlns:cx8="http://schemas.microsoft.com/office/drawing/2016/5/14/chartex" xmlns:mc="http://schemas.openxmlformats.org/markup-compatibility/2006" xmlns:aink="http://schemas.microsoft.com/office/drawing/2016/ink" xmlns:am3d="http://schemas.microsoft.com/office/drawing/2017/model3d" xmlns:o="urn:schemas-microsoft-com:office:office" xmlns:oel="http://schemas.microsoft.com/office/2019/extlst" xmlns:r="http://schemas.openxmlformats.org/officeDocument/2006/relationships" xmlns:m="http://schemas.openxmlformats.org/officeDocument/2006/math" xmlns:v="urn:schemas-microsoft-com:vml" xmlns:wp14="http://schemas.microsoft.com/office/word/2010/wordprocessingDrawing" xmlns:wp="http://schemas.openxmlformats.org/drawingml/2006/wordprocessingDrawing" xmlns:w10="urn:schemas-microsoft-com:office:word" xmlns:w="http://schemas.openxmlformats.org/wordprocessingml/2006/main" xmlns:w14="http://schemas.microsoft.com/office/word/2010/wordml" xmlns:w15="http://schemas.microsoft.com/office/word/2012/wordml" xmlns:w16cex="http://schemas.microsoft.com/office/word/2018/wordml/cex" xmlns:w16cid="http://schemas.microsoft.com/office/word/2016/wordml/cid" xmlns:w16="http://schemas.microsoft.com/office/word/2018/wordml" xmlns:w16du="http://schemas.microsoft.com/office/word/2023/wordml/word16du" xmlns:w16sdtdh="http://schemas.microsoft.com/office/word/2020/wordml/sdtdatahash" xmlns:w16se="http://schemas.microsoft.com/office/word/2015/wordml/symex" xmlns:wpg="http://schemas.microsoft.com/office/word/2010/wordprocessingGroup" xmlns:wpi="http://schemas.microsoft.com/office/word/2010/wordprocessingInk" xmlns:wne="http://schemas.microsoft.com/office/word/2006/wordml" xmlns:wps="http://schemas.microsoft.com/office/word/2010/wordprocessingShape" mc:Ignorable="w14 w15 w16se w16cid w16 w16cex w16sdtdh w16du wp14">
   <w:body>
     <w:p>
       <w:pPr>
@@ -37,25 +37,23 @@
           <w:sz w:val="24"/>
           <w:szCs w:val="24"/>
         </w:rPr>
-        <w:t xml:space="preserve">This site’s purpose is to give a list of all the major fights in the games </w:t>
-      </w:r>
-      <w:proofErr w:type="spellStart"/>
-      <w:r>
-        <w:rPr>
-          <w:rFonts w:ascii="Comic Sans MS" w:hAnsi="Comic Sans MS"/>
-          <w:sz w:val="24"/>
-          <w:szCs w:val="24"/>
-        </w:rPr>
-        <w:t>Pokemon</w:t>
-      </w:r>
-      <w:proofErr w:type="spellEnd"/>
-      <w:r>
-        <w:rPr>
-          <w:rFonts w:ascii="Comic Sans MS" w:hAnsi="Comic Sans MS"/>
-          <w:sz w:val="24"/>
-          <w:szCs w:val="24"/>
-        </w:rPr>
-        <w:t xml:space="preserve"> X and Y. </w:t>
+        <w:t>This site’s purpose is to give a list of all</w:t>
+      </w:r>
+      <w:r>
+        <w:rPr>
+          <w:rFonts w:ascii="Comic Sans MS" w:hAnsi="Comic Sans MS"/>
+          <w:sz w:val="24"/>
+          <w:szCs w:val="24"/>
+        </w:rPr>
+        <w:t xml:space="preserve"> the Pokemon used by the gym leaders, Elite Four and Champion</w:t>
+      </w:r>
+      <w:r>
+        <w:rPr>
+          <w:rFonts w:ascii="Comic Sans MS" w:hAnsi="Comic Sans MS"/>
+          <w:sz w:val="24"/>
+          <w:szCs w:val="24"/>
+        </w:rPr>
+        <w:t xml:space="preserve"> in the games Pokemon X and Y. </w:t>
       </w:r>
       <w:r>
         <w:rPr>
@@ -125,25 +123,7 @@
           <w:sz w:val="24"/>
           <w:szCs w:val="24"/>
         </w:rPr>
-        <w:t xml:space="preserve">The first gym leader is Viola of </w:t>
-      </w:r>
-      <w:proofErr w:type="spellStart"/>
-      <w:r>
-        <w:rPr>
-          <w:rFonts w:ascii="Comic Sans MS" w:hAnsi="Comic Sans MS"/>
-          <w:sz w:val="24"/>
-          <w:szCs w:val="24"/>
-        </w:rPr>
-        <w:t>Santalune</w:t>
-      </w:r>
-      <w:proofErr w:type="spellEnd"/>
-      <w:r>
-        <w:rPr>
-          <w:rFonts w:ascii="Comic Sans MS" w:hAnsi="Comic Sans MS"/>
-          <w:sz w:val="24"/>
-          <w:szCs w:val="24"/>
-        </w:rPr>
-        <w:t xml:space="preserve"> City</w:t>
+        <w:t>The first gym leader is Viola of Santalune City</w:t>
       </w:r>
       <w:r>
         <w:rPr>
@@ -169,113 +149,21 @@
         </w:rPr>
         <w:t xml:space="preserve"> Her team consists of 2 </w:t>
       </w:r>
-      <w:proofErr w:type="spellStart"/>
-      <w:r>
-        <w:rPr>
-          <w:rFonts w:ascii="Comic Sans MS" w:hAnsi="Comic Sans MS"/>
-          <w:sz w:val="24"/>
-          <w:szCs w:val="24"/>
-        </w:rPr>
-        <w:t>pokemon</w:t>
-      </w:r>
-      <w:proofErr w:type="spellEnd"/>
-      <w:r>
-        <w:rPr>
-          <w:rFonts w:ascii="Comic Sans MS" w:hAnsi="Comic Sans MS"/>
-          <w:sz w:val="24"/>
-          <w:szCs w:val="24"/>
-        </w:rPr>
-        <w:t xml:space="preserve">. Her first is a female level 10 </w:t>
-      </w:r>
-      <w:proofErr w:type="spellStart"/>
-      <w:r>
-        <w:rPr>
-          <w:rFonts w:ascii="Comic Sans MS" w:hAnsi="Comic Sans MS"/>
-          <w:sz w:val="24"/>
-          <w:szCs w:val="24"/>
-        </w:rPr>
-        <w:t>Surskit</w:t>
-      </w:r>
-      <w:proofErr w:type="spellEnd"/>
-      <w:r>
-        <w:rPr>
-          <w:rFonts w:ascii="Comic Sans MS" w:hAnsi="Comic Sans MS"/>
-          <w:sz w:val="24"/>
-          <w:szCs w:val="24"/>
-        </w:rPr>
-        <w:t xml:space="preserve"> whose ability is swift swim. </w:t>
-      </w:r>
-      <w:proofErr w:type="spellStart"/>
-      <w:r>
-        <w:rPr>
-          <w:rFonts w:ascii="Comic Sans MS" w:hAnsi="Comic Sans MS"/>
-          <w:sz w:val="24"/>
-          <w:szCs w:val="24"/>
-        </w:rPr>
-        <w:t>Surskit</w:t>
-      </w:r>
-      <w:proofErr w:type="spellEnd"/>
-      <w:r>
-        <w:rPr>
-          <w:rFonts w:ascii="Comic Sans MS" w:hAnsi="Comic Sans MS"/>
-          <w:sz w:val="24"/>
-          <w:szCs w:val="24"/>
-        </w:rPr>
-        <w:t xml:space="preserve"> is a Bug and Water type. </w:t>
-      </w:r>
-      <w:proofErr w:type="gramStart"/>
-      <w:r>
-        <w:rPr>
-          <w:rFonts w:ascii="Comic Sans MS" w:hAnsi="Comic Sans MS"/>
-          <w:sz w:val="24"/>
-          <w:szCs w:val="24"/>
-        </w:rPr>
-        <w:t>It’s</w:t>
-      </w:r>
-      <w:proofErr w:type="gramEnd"/>
-      <w:r>
-        <w:rPr>
-          <w:rFonts w:ascii="Comic Sans MS" w:hAnsi="Comic Sans MS"/>
-          <w:sz w:val="24"/>
-          <w:szCs w:val="24"/>
-        </w:rPr>
-        <w:t xml:space="preserve"> </w:t>
-      </w:r>
-      <w:proofErr w:type="spellStart"/>
-      <w:r>
-        <w:rPr>
-          <w:rFonts w:ascii="Comic Sans MS" w:hAnsi="Comic Sans MS"/>
-          <w:sz w:val="24"/>
-          <w:szCs w:val="24"/>
-        </w:rPr>
-        <w:t>moveset</w:t>
-      </w:r>
-      <w:proofErr w:type="spellEnd"/>
-      <w:r>
-        <w:rPr>
-          <w:rFonts w:ascii="Comic Sans MS" w:hAnsi="Comic Sans MS"/>
-          <w:sz w:val="24"/>
-          <w:szCs w:val="24"/>
-        </w:rPr>
-        <w:t xml:space="preserve"> consists of Quick Attack, Bubble and Water Sport. Her second and ace </w:t>
-      </w:r>
-      <w:proofErr w:type="spellStart"/>
-      <w:r>
-        <w:rPr>
-          <w:rFonts w:ascii="Comic Sans MS" w:hAnsi="Comic Sans MS"/>
-          <w:sz w:val="24"/>
-          <w:szCs w:val="24"/>
-        </w:rPr>
-        <w:t>Pokemon</w:t>
-      </w:r>
-      <w:proofErr w:type="spellEnd"/>
-      <w:r>
-        <w:rPr>
-          <w:rFonts w:ascii="Comic Sans MS" w:hAnsi="Comic Sans MS"/>
-          <w:sz w:val="24"/>
-          <w:szCs w:val="24"/>
-        </w:rPr>
-        <w:t xml:space="preserve"> is a</w:t>
+      <w:r>
+        <w:rPr>
+          <w:rFonts w:ascii="Comic Sans MS" w:hAnsi="Comic Sans MS"/>
+          <w:sz w:val="24"/>
+          <w:szCs w:val="24"/>
+        </w:rPr>
+        <w:t>Pokémon</w:t>
+      </w:r>
+      <w:r>
+        <w:rPr>
+          <w:rFonts w:ascii="Comic Sans MS" w:hAnsi="Comic Sans MS"/>
+          <w:sz w:val="24"/>
+          <w:szCs w:val="24"/>
+        </w:rPr>
+        <w:t>. Her first is a female level 10 Surskit whose ability is swift swim. Her second and ace Pokemon is a</w:t>
       </w:r>
       <w:r>
         <w:rPr>
@@ -291,18 +179,8 @@
           <w:sz w:val="24"/>
           <w:szCs w:val="24"/>
         </w:rPr>
-        <w:t xml:space="preserve"> Vivilli</w:t>
-      </w:r>
-      <w:proofErr w:type="spellStart"/>
-      <w:r>
-        <w:rPr>
-          <w:rFonts w:ascii="Comic Sans MS" w:hAnsi="Comic Sans MS"/>
-          <w:sz w:val="24"/>
-          <w:szCs w:val="24"/>
-        </w:rPr>
-        <w:t>on</w:t>
-      </w:r>
-      <w:proofErr w:type="spellEnd"/>
+        <w:t xml:space="preserve"> Vivillion</w:t>
+      </w:r>
       <w:r>
         <w:rPr>
           <w:rFonts w:ascii="Comic Sans MS" w:hAnsi="Comic Sans MS"/>
@@ -311,41 +189,37 @@
         </w:rPr>
         <w:t xml:space="preserve"> with Shield Dust as </w:t>
       </w:r>
-      <w:proofErr w:type="spellStart"/>
-      <w:r>
-        <w:rPr>
-          <w:rFonts w:ascii="Comic Sans MS" w:hAnsi="Comic Sans MS"/>
-          <w:sz w:val="24"/>
-          <w:szCs w:val="24"/>
-        </w:rPr>
-        <w:t>it’s</w:t>
-      </w:r>
-      <w:proofErr w:type="spellEnd"/>
-      <w:r>
-        <w:rPr>
-          <w:rFonts w:ascii="Comic Sans MS" w:hAnsi="Comic Sans MS"/>
-          <w:sz w:val="24"/>
-          <w:szCs w:val="24"/>
-        </w:rPr>
-        <w:t xml:space="preserve"> ability. </w:t>
-      </w:r>
-      <w:proofErr w:type="gramStart"/>
-      <w:r>
-        <w:rPr>
-          <w:rFonts w:ascii="Comic Sans MS" w:hAnsi="Comic Sans MS"/>
-          <w:sz w:val="24"/>
-          <w:szCs w:val="24"/>
-        </w:rPr>
-        <w:t>It’s</w:t>
-      </w:r>
-      <w:proofErr w:type="gramEnd"/>
-      <w:r>
-        <w:rPr>
-          <w:rFonts w:ascii="Comic Sans MS" w:hAnsi="Comic Sans MS"/>
-          <w:sz w:val="24"/>
-          <w:szCs w:val="24"/>
-        </w:rPr>
-        <w:t xml:space="preserve"> moves are Harden, Infestation and Tackle. Beating her earns you the Bug Badge.</w:t>
+      <w:r>
+        <w:rPr>
+          <w:rFonts w:ascii="Comic Sans MS" w:hAnsi="Comic Sans MS"/>
+          <w:sz w:val="24"/>
+          <w:szCs w:val="24"/>
+        </w:rPr>
+        <w:t>its</w:t>
+      </w:r>
+      <w:r>
+        <w:rPr>
+          <w:rFonts w:ascii="Comic Sans MS" w:hAnsi="Comic Sans MS"/>
+          <w:sz w:val="24"/>
+          <w:szCs w:val="24"/>
+        </w:rPr>
+        <w:t xml:space="preserve"> ability</w:t>
+      </w:r>
+      <w:r>
+        <w:rPr>
+          <w:rFonts w:ascii="Comic Sans MS" w:hAnsi="Comic Sans MS"/>
+          <w:sz w:val="24"/>
+          <w:szCs w:val="24"/>
+        </w:rPr>
+        <w:t xml:space="preserve"> and an annoying move in Infestation</w:t>
+      </w:r>
+      <w:r>
+        <w:rPr>
+          <w:rFonts w:ascii="Comic Sans MS" w:hAnsi="Comic Sans MS"/>
+          <w:sz w:val="24"/>
+          <w:szCs w:val="24"/>
+        </w:rPr>
+        <w:t>. Beating her earns you the Bug Badge.</w:t>
       </w:r>
     </w:p>
     <w:p>
@@ -356,139 +230,101 @@
           <w:szCs w:val="24"/>
         </w:rPr>
       </w:pPr>
-      <w:proofErr w:type="spellStart"/>
-      <w:r>
-        <w:rPr>
-          <w:rFonts w:ascii="Comic Sans MS" w:hAnsi="Comic Sans MS"/>
-          <w:sz w:val="24"/>
-          <w:szCs w:val="24"/>
-        </w:rPr>
-        <w:t>Cyllage</w:t>
-      </w:r>
-      <w:proofErr w:type="spellEnd"/>
-      <w:r>
-        <w:rPr>
-          <w:rFonts w:ascii="Comic Sans MS" w:hAnsi="Comic Sans MS"/>
-          <w:sz w:val="24"/>
-          <w:szCs w:val="24"/>
-        </w:rPr>
-        <w:t xml:space="preserve"> City’s </w:t>
-      </w:r>
-      <w:r>
-        <w:rPr>
-          <w:rFonts w:ascii="Comic Sans MS" w:hAnsi="Comic Sans MS"/>
-          <w:sz w:val="24"/>
-          <w:szCs w:val="24"/>
-        </w:rPr>
-        <w:t xml:space="preserve">Grant is the next leader who uses Rock types. His team has 2 </w:t>
-      </w:r>
-      <w:proofErr w:type="spellStart"/>
-      <w:r>
-        <w:rPr>
-          <w:rFonts w:ascii="Comic Sans MS" w:hAnsi="Comic Sans MS"/>
-          <w:sz w:val="24"/>
-          <w:szCs w:val="24"/>
-        </w:rPr>
-        <w:t>pokemon</w:t>
-      </w:r>
-      <w:proofErr w:type="spellEnd"/>
-      <w:r>
-        <w:rPr>
-          <w:rFonts w:ascii="Comic Sans MS" w:hAnsi="Comic Sans MS"/>
-          <w:sz w:val="24"/>
-          <w:szCs w:val="24"/>
-        </w:rPr>
-        <w:t xml:space="preserve">. The </w:t>
-      </w:r>
-      <w:proofErr w:type="gramStart"/>
-      <w:r>
-        <w:rPr>
-          <w:rFonts w:ascii="Comic Sans MS" w:hAnsi="Comic Sans MS"/>
-          <w:sz w:val="24"/>
-          <w:szCs w:val="24"/>
-        </w:rPr>
-        <w:t>fist</w:t>
-      </w:r>
-      <w:proofErr w:type="gramEnd"/>
-      <w:r>
-        <w:rPr>
-          <w:rFonts w:ascii="Comic Sans MS" w:hAnsi="Comic Sans MS"/>
-          <w:sz w:val="24"/>
-          <w:szCs w:val="24"/>
-        </w:rPr>
-        <w:t xml:space="preserve"> is a level 25 Amaura with Aurora Beam, Rock Tomb, Thunder Wave and Take Down. </w:t>
-      </w:r>
-      <w:proofErr w:type="gramStart"/>
-      <w:r>
-        <w:rPr>
-          <w:rFonts w:ascii="Comic Sans MS" w:hAnsi="Comic Sans MS"/>
-          <w:sz w:val="24"/>
-          <w:szCs w:val="24"/>
-        </w:rPr>
-        <w:t>It’s</w:t>
-      </w:r>
-      <w:proofErr w:type="gramEnd"/>
-      <w:r>
-        <w:rPr>
-          <w:rFonts w:ascii="Comic Sans MS" w:hAnsi="Comic Sans MS"/>
-          <w:sz w:val="24"/>
-          <w:szCs w:val="24"/>
-        </w:rPr>
-        <w:t xml:space="preserve"> ability is Refrigerate. His ace is a </w:t>
-      </w:r>
-      <w:proofErr w:type="spellStart"/>
-      <w:r>
-        <w:rPr>
-          <w:rFonts w:ascii="Comic Sans MS" w:hAnsi="Comic Sans MS"/>
-          <w:sz w:val="24"/>
-          <w:szCs w:val="24"/>
-        </w:rPr>
-        <w:t>lvl</w:t>
-      </w:r>
-      <w:proofErr w:type="spellEnd"/>
-      <w:r>
-        <w:rPr>
-          <w:rFonts w:ascii="Comic Sans MS" w:hAnsi="Comic Sans MS"/>
-          <w:sz w:val="24"/>
-          <w:szCs w:val="24"/>
-        </w:rPr>
-        <w:t xml:space="preserve"> 25 </w:t>
-      </w:r>
-      <w:proofErr w:type="spellStart"/>
-      <w:r>
-        <w:rPr>
-          <w:rFonts w:ascii="Comic Sans MS" w:hAnsi="Comic Sans MS"/>
-          <w:sz w:val="24"/>
-          <w:szCs w:val="24"/>
-        </w:rPr>
-        <w:t>Tyrunt</w:t>
-      </w:r>
-      <w:proofErr w:type="spellEnd"/>
-      <w:r>
-        <w:rPr>
-          <w:rFonts w:ascii="Comic Sans MS" w:hAnsi="Comic Sans MS"/>
-          <w:sz w:val="24"/>
-          <w:szCs w:val="24"/>
-        </w:rPr>
-        <w:t xml:space="preserve"> with Strong Jaw. </w:t>
-      </w:r>
-      <w:proofErr w:type="gramStart"/>
-      <w:r>
-        <w:rPr>
-          <w:rFonts w:ascii="Comic Sans MS" w:hAnsi="Comic Sans MS"/>
-          <w:sz w:val="24"/>
-          <w:szCs w:val="24"/>
-        </w:rPr>
-        <w:t>It’s</w:t>
-      </w:r>
-      <w:proofErr w:type="gramEnd"/>
-      <w:r>
-        <w:rPr>
-          <w:rFonts w:ascii="Comic Sans MS" w:hAnsi="Comic Sans MS"/>
-          <w:sz w:val="24"/>
-          <w:szCs w:val="24"/>
-        </w:rPr>
-        <w:t xml:space="preserve"> moves are Rock Tomb, Bite and Stomp. This earns you the Cliff Badge.</w:t>
+      <w:r>
+        <w:rPr>
+          <w:rFonts w:ascii="Comic Sans MS" w:hAnsi="Comic Sans MS"/>
+          <w:sz w:val="24"/>
+          <w:szCs w:val="24"/>
+        </w:rPr>
+        <w:t xml:space="preserve">Cyllage City’s </w:t>
+      </w:r>
+      <w:r>
+        <w:rPr>
+          <w:rFonts w:ascii="Comic Sans MS" w:hAnsi="Comic Sans MS"/>
+          <w:sz w:val="24"/>
+          <w:szCs w:val="24"/>
+        </w:rPr>
+        <w:t xml:space="preserve">Grant is the next leader who uses Rock types. His team has 2 pokemon. The </w:t>
+      </w:r>
+      <w:r>
+        <w:rPr>
+          <w:rFonts w:ascii="Comic Sans MS" w:hAnsi="Comic Sans MS"/>
+          <w:sz w:val="24"/>
+          <w:szCs w:val="24"/>
+        </w:rPr>
+        <w:t>first</w:t>
+      </w:r>
+      <w:r>
+        <w:rPr>
+          <w:rFonts w:ascii="Comic Sans MS" w:hAnsi="Comic Sans MS"/>
+          <w:sz w:val="24"/>
+          <w:szCs w:val="24"/>
+        </w:rPr>
+        <w:t xml:space="preserve"> is a level 25 Amaura</w:t>
+      </w:r>
+      <w:r>
+        <w:rPr>
+          <w:rFonts w:ascii="Comic Sans MS" w:hAnsi="Comic Sans MS"/>
+          <w:sz w:val="24"/>
+          <w:szCs w:val="24"/>
+        </w:rPr>
+        <w:t xml:space="preserve">. Watch out for its Rock Tomb and Thunder Wave attacks that are sure to drop your </w:t>
+      </w:r>
+      <w:r>
+        <w:rPr>
+          <w:rFonts w:ascii="Comic Sans MS" w:hAnsi="Comic Sans MS"/>
+          <w:sz w:val="24"/>
+          <w:szCs w:val="24"/>
+        </w:rPr>
+        <w:t>speed.</w:t>
+      </w:r>
+      <w:r>
+        <w:rPr>
+          <w:rFonts w:ascii="Comic Sans MS" w:hAnsi="Comic Sans MS"/>
+          <w:sz w:val="24"/>
+          <w:szCs w:val="24"/>
+        </w:rPr>
+        <w:t xml:space="preserve"> His ace is a </w:t>
+      </w:r>
+      <w:r>
+        <w:rPr>
+          <w:rFonts w:ascii="Comic Sans MS" w:hAnsi="Comic Sans MS"/>
+          <w:sz w:val="24"/>
+          <w:szCs w:val="24"/>
+        </w:rPr>
+        <w:t xml:space="preserve">lvl 25 </w:t>
+      </w:r>
+      <w:r>
+        <w:rPr>
+          <w:rFonts w:ascii="Comic Sans MS" w:hAnsi="Comic Sans MS"/>
+          <w:sz w:val="24"/>
+          <w:szCs w:val="24"/>
+        </w:rPr>
+        <w:t>Tyrunt with Strong Jaw</w:t>
+      </w:r>
+      <w:r>
+        <w:rPr>
+          <w:rFonts w:ascii="Comic Sans MS" w:hAnsi="Comic Sans MS"/>
+          <w:sz w:val="24"/>
+          <w:szCs w:val="24"/>
+        </w:rPr>
+        <w:t xml:space="preserve"> that powers up its </w:t>
+      </w:r>
+      <w:r>
+        <w:rPr>
+          <w:rFonts w:ascii="Comic Sans MS" w:hAnsi="Comic Sans MS"/>
+          <w:sz w:val="24"/>
+          <w:szCs w:val="24"/>
+        </w:rPr>
+        <w:t>Bite attack.</w:t>
+      </w:r>
+      <w:r>
+        <w:rPr>
+          <w:rFonts w:ascii="Comic Sans MS" w:hAnsi="Comic Sans MS"/>
+          <w:sz w:val="24"/>
+          <w:szCs w:val="24"/>
+        </w:rPr>
+        <w:t xml:space="preserve"> This earns you the Cliff Badge.</w:t>
       </w:r>
     </w:p>
     <w:p>
@@ -522,97 +358,23 @@
           <w:sz w:val="24"/>
           <w:szCs w:val="24"/>
         </w:rPr>
-        <w:t xml:space="preserve"> leader is Korrina of </w:t>
-      </w:r>
-      <w:proofErr w:type="spellStart"/>
-      <w:r>
-        <w:rPr>
-          <w:rFonts w:ascii="Comic Sans MS" w:hAnsi="Comic Sans MS"/>
-          <w:sz w:val="24"/>
-          <w:szCs w:val="24"/>
-        </w:rPr>
-        <w:t>Shalour</w:t>
-      </w:r>
-      <w:proofErr w:type="spellEnd"/>
-      <w:r>
-        <w:rPr>
-          <w:rFonts w:ascii="Comic Sans MS" w:hAnsi="Comic Sans MS"/>
-          <w:sz w:val="24"/>
-          <w:szCs w:val="24"/>
-        </w:rPr>
-        <w:t xml:space="preserve"> City. Her team consists of 3 fighting types. First is Inner Focus </w:t>
-      </w:r>
-      <w:proofErr w:type="spellStart"/>
-      <w:r>
-        <w:rPr>
-          <w:rFonts w:ascii="Comic Sans MS" w:hAnsi="Comic Sans MS"/>
-          <w:sz w:val="24"/>
-          <w:szCs w:val="24"/>
-        </w:rPr>
-        <w:t>Mienfoo</w:t>
-      </w:r>
-      <w:proofErr w:type="spellEnd"/>
-      <w:r>
-        <w:rPr>
-          <w:rFonts w:ascii="Comic Sans MS" w:hAnsi="Comic Sans MS"/>
-          <w:sz w:val="24"/>
-          <w:szCs w:val="24"/>
-        </w:rPr>
-        <w:t xml:space="preserve"> with Power-Up Punch, Double Slap and Fake Out. Next is Guts </w:t>
-      </w:r>
-      <w:proofErr w:type="spellStart"/>
-      <w:r>
-        <w:rPr>
-          <w:rFonts w:ascii="Comic Sans MS" w:hAnsi="Comic Sans MS"/>
-          <w:sz w:val="24"/>
-          <w:szCs w:val="24"/>
-        </w:rPr>
-        <w:t>Machoke</w:t>
-      </w:r>
-      <w:proofErr w:type="spellEnd"/>
-      <w:r>
-        <w:rPr>
-          <w:rFonts w:ascii="Comic Sans MS" w:hAnsi="Comic Sans MS"/>
-          <w:sz w:val="24"/>
-          <w:szCs w:val="24"/>
-        </w:rPr>
-        <w:t xml:space="preserve"> with Power-Up Punch, Rock </w:t>
-      </w:r>
-      <w:proofErr w:type="gramStart"/>
-      <w:r>
-        <w:rPr>
-          <w:rFonts w:ascii="Comic Sans MS" w:hAnsi="Comic Sans MS"/>
-          <w:sz w:val="24"/>
-          <w:szCs w:val="24"/>
-        </w:rPr>
-        <w:t>Tomb</w:t>
-      </w:r>
-      <w:proofErr w:type="gramEnd"/>
-      <w:r>
-        <w:rPr>
-          <w:rFonts w:ascii="Comic Sans MS" w:hAnsi="Comic Sans MS"/>
-          <w:sz w:val="24"/>
-          <w:szCs w:val="24"/>
-        </w:rPr>
-        <w:t xml:space="preserve"> and Leer. Her ace is an Unburden </w:t>
-      </w:r>
-      <w:proofErr w:type="spellStart"/>
-      <w:r>
-        <w:rPr>
-          <w:rFonts w:ascii="Comic Sans MS" w:hAnsi="Comic Sans MS"/>
-          <w:sz w:val="24"/>
-          <w:szCs w:val="24"/>
-        </w:rPr>
-        <w:t>Hawlucha</w:t>
-      </w:r>
-      <w:proofErr w:type="spellEnd"/>
-      <w:r>
-        <w:rPr>
-          <w:rFonts w:ascii="Comic Sans MS" w:hAnsi="Comic Sans MS"/>
-          <w:sz w:val="24"/>
-          <w:szCs w:val="24"/>
-        </w:rPr>
-        <w:t xml:space="preserve"> with Flying Press, Hone Claws and Power-Up Punch.</w:t>
+        <w:t xml:space="preserve"> leader is Korrina of Shalour City. Her team consists of 3 fighting types. First is Inner Focus Mienfoo. Next is Guts Machoke Her ace is an Unburden Hawlucha with </w:t>
+      </w:r>
+      <w:r>
+        <w:rPr>
+          <w:rFonts w:ascii="Comic Sans MS" w:hAnsi="Comic Sans MS"/>
+          <w:sz w:val="24"/>
+          <w:szCs w:val="24"/>
+        </w:rPr>
+        <w:t>Flying Press</w:t>
+      </w:r>
+      <w:r>
+        <w:rPr>
+          <w:rFonts w:ascii="Comic Sans MS" w:hAnsi="Comic Sans MS"/>
+          <w:sz w:val="24"/>
+          <w:szCs w:val="24"/>
+        </w:rPr>
+        <w:t>, a move that is both a Flying and Fighting type move at the same time!</w:t>
       </w:r>
     </w:p>
     <w:p>
@@ -629,97 +391,39 @@
           <w:sz w:val="24"/>
           <w:szCs w:val="24"/>
         </w:rPr>
-        <w:t xml:space="preserve">Fourth is Ramos of </w:t>
-      </w:r>
-      <w:proofErr w:type="spellStart"/>
-      <w:r>
-        <w:rPr>
-          <w:rFonts w:ascii="Comic Sans MS" w:hAnsi="Comic Sans MS"/>
-          <w:sz w:val="24"/>
-          <w:szCs w:val="24"/>
-        </w:rPr>
-        <w:t>Coumarine</w:t>
-      </w:r>
-      <w:proofErr w:type="spellEnd"/>
-      <w:r>
-        <w:rPr>
-          <w:rFonts w:ascii="Comic Sans MS" w:hAnsi="Comic Sans MS"/>
-          <w:sz w:val="24"/>
-          <w:szCs w:val="24"/>
-        </w:rPr>
-        <w:t xml:space="preserve"> City. He has a team of 3 grass types. Chlorophyll </w:t>
-      </w:r>
-      <w:proofErr w:type="spellStart"/>
-      <w:r>
-        <w:rPr>
-          <w:rFonts w:ascii="Comic Sans MS" w:hAnsi="Comic Sans MS"/>
-          <w:sz w:val="24"/>
-          <w:szCs w:val="24"/>
-        </w:rPr>
-        <w:t>Jumpluff</w:t>
-      </w:r>
-      <w:proofErr w:type="spellEnd"/>
-      <w:r>
-        <w:rPr>
-          <w:rFonts w:ascii="Comic Sans MS" w:hAnsi="Comic Sans MS"/>
-          <w:sz w:val="24"/>
-          <w:szCs w:val="24"/>
-        </w:rPr>
-        <w:t xml:space="preserve"> is first with Grass Knot, Acrobatics and Leech Seed. Next is Chlorophyll </w:t>
-      </w:r>
-      <w:proofErr w:type="spellStart"/>
-      <w:r>
-        <w:rPr>
-          <w:rFonts w:ascii="Comic Sans MS" w:hAnsi="Comic Sans MS"/>
-          <w:sz w:val="24"/>
-          <w:szCs w:val="24"/>
-        </w:rPr>
-        <w:t>Weepinbell</w:t>
-      </w:r>
-      <w:proofErr w:type="spellEnd"/>
-      <w:r>
-        <w:rPr>
-          <w:rFonts w:ascii="Comic Sans MS" w:hAnsi="Comic Sans MS"/>
-          <w:sz w:val="24"/>
-          <w:szCs w:val="24"/>
-        </w:rPr>
-        <w:t xml:space="preserve"> with Grass Knot, Gastro Acid, Poison </w:t>
-      </w:r>
-      <w:proofErr w:type="gramStart"/>
-      <w:r>
-        <w:rPr>
-          <w:rFonts w:ascii="Comic Sans MS" w:hAnsi="Comic Sans MS"/>
-          <w:sz w:val="24"/>
-          <w:szCs w:val="24"/>
-        </w:rPr>
-        <w:t>Powder</w:t>
-      </w:r>
-      <w:proofErr w:type="gramEnd"/>
-      <w:r>
-        <w:rPr>
-          <w:rFonts w:ascii="Comic Sans MS" w:hAnsi="Comic Sans MS"/>
-          <w:sz w:val="24"/>
-          <w:szCs w:val="24"/>
-        </w:rPr>
-        <w:t xml:space="preserve"> and Acid. His Ace is a Sap Sipper </w:t>
-      </w:r>
-      <w:proofErr w:type="spellStart"/>
-      <w:r>
-        <w:rPr>
-          <w:rFonts w:ascii="Comic Sans MS" w:hAnsi="Comic Sans MS"/>
-          <w:sz w:val="24"/>
-          <w:szCs w:val="24"/>
-        </w:rPr>
-        <w:t>Gogoat</w:t>
-      </w:r>
-      <w:proofErr w:type="spellEnd"/>
-      <w:r>
-        <w:rPr>
-          <w:rFonts w:ascii="Comic Sans MS" w:hAnsi="Comic Sans MS"/>
-          <w:sz w:val="24"/>
-          <w:szCs w:val="24"/>
-        </w:rPr>
-        <w:t xml:space="preserve"> with Grass Knot, Bulldoze and Take Down.</w:t>
+        <w:t>Fourth is Ramos of Coumarine City. He has a team of 3 grass types. Chlorophyll Jumpluff is first</w:t>
+      </w:r>
+      <w:r>
+        <w:rPr>
+          <w:rFonts w:ascii="Comic Sans MS" w:hAnsi="Comic Sans MS"/>
+          <w:sz w:val="24"/>
+          <w:szCs w:val="24"/>
+        </w:rPr>
+        <w:t xml:space="preserve">. </w:t>
+      </w:r>
+      <w:r>
+        <w:rPr>
+          <w:rFonts w:ascii="Comic Sans MS" w:hAnsi="Comic Sans MS"/>
+          <w:sz w:val="24"/>
+          <w:szCs w:val="24"/>
+        </w:rPr>
+        <w:t>Next is Chlorophyll Weepinbell</w:t>
+      </w:r>
+      <w:r>
+        <w:rPr>
+          <w:rFonts w:ascii="Comic Sans MS" w:hAnsi="Comic Sans MS"/>
+          <w:sz w:val="24"/>
+          <w:szCs w:val="24"/>
+        </w:rPr>
+        <w:t xml:space="preserve">. </w:t>
+      </w:r>
+      <w:r>
+        <w:rPr>
+          <w:rFonts w:ascii="Comic Sans MS" w:hAnsi="Comic Sans MS"/>
+          <w:sz w:val="24"/>
+          <w:szCs w:val="24"/>
+        </w:rPr>
+        <w:t>His Ace is a Sap Sipper Gogoat with Grass Knot, Bulldoze and Take Down.</w:t>
       </w:r>
     </w:p>
     <w:p>
@@ -736,69 +440,47 @@
           <w:sz w:val="24"/>
           <w:szCs w:val="24"/>
         </w:rPr>
-        <w:t xml:space="preserve">Clemont of </w:t>
-      </w:r>
-      <w:proofErr w:type="spellStart"/>
-      <w:r>
-        <w:rPr>
-          <w:rFonts w:ascii="Comic Sans MS" w:hAnsi="Comic Sans MS"/>
-          <w:sz w:val="24"/>
-          <w:szCs w:val="24"/>
-        </w:rPr>
-        <w:t>Lumiose</w:t>
-      </w:r>
-      <w:proofErr w:type="spellEnd"/>
-      <w:r>
-        <w:rPr>
-          <w:rFonts w:ascii="Comic Sans MS" w:hAnsi="Comic Sans MS"/>
-          <w:sz w:val="24"/>
-          <w:szCs w:val="24"/>
-        </w:rPr>
-        <w:t xml:space="preserve"> City is next with his team of 3 electric types. Static </w:t>
-      </w:r>
-      <w:proofErr w:type="spellStart"/>
-      <w:r>
-        <w:rPr>
-          <w:rFonts w:ascii="Comic Sans MS" w:hAnsi="Comic Sans MS"/>
-          <w:sz w:val="24"/>
-          <w:szCs w:val="24"/>
-        </w:rPr>
-        <w:t>Emolga</w:t>
-      </w:r>
-      <w:proofErr w:type="spellEnd"/>
-      <w:r>
-        <w:rPr>
-          <w:rFonts w:ascii="Comic Sans MS" w:hAnsi="Comic Sans MS"/>
-          <w:sz w:val="24"/>
-          <w:szCs w:val="24"/>
-        </w:rPr>
-        <w:t xml:space="preserve"> is first with Volt Switch and Quick Attack and Aerial Ace. Next is Sturdy Magneton with Thunderbolt, Electric Terrain and Mirror Shot. His ace is a Dry Skin </w:t>
-      </w:r>
-      <w:proofErr w:type="spellStart"/>
-      <w:r>
-        <w:rPr>
-          <w:rFonts w:ascii="Comic Sans MS" w:hAnsi="Comic Sans MS"/>
-          <w:sz w:val="24"/>
-          <w:szCs w:val="24"/>
-        </w:rPr>
-        <w:t>Helio</w:t>
-      </w:r>
-      <w:r>
-        <w:rPr>
-          <w:rFonts w:ascii="Comic Sans MS" w:hAnsi="Comic Sans MS"/>
-          <w:sz w:val="24"/>
-          <w:szCs w:val="24"/>
-        </w:rPr>
-        <w:t>lisk</w:t>
-      </w:r>
-      <w:proofErr w:type="spellEnd"/>
-      <w:r>
-        <w:rPr>
-          <w:rFonts w:ascii="Comic Sans MS" w:hAnsi="Comic Sans MS"/>
-          <w:sz w:val="24"/>
-          <w:szCs w:val="24"/>
-        </w:rPr>
-        <w:t xml:space="preserve"> with Thunderbolt, Quick Attack and Grass Knot.</w:t>
+        <w:t xml:space="preserve">Clemont of Lumiose City is next with his team of 3 electric types. Static Emolga is first with Volt Switch </w:t>
+      </w:r>
+      <w:r>
+        <w:rPr>
+          <w:rFonts w:ascii="Comic Sans MS" w:hAnsi="Comic Sans MS"/>
+          <w:sz w:val="24"/>
+          <w:szCs w:val="24"/>
+        </w:rPr>
+        <w:t xml:space="preserve">for damaging switch-ins. </w:t>
+      </w:r>
+      <w:r>
+        <w:rPr>
+          <w:rFonts w:ascii="Comic Sans MS" w:hAnsi="Comic Sans MS"/>
+          <w:sz w:val="24"/>
+          <w:szCs w:val="24"/>
+        </w:rPr>
+        <w:t>Next is Sturdy Magneton. His ace is a Helio</w:t>
+      </w:r>
+      <w:r>
+        <w:rPr>
+          <w:rFonts w:ascii="Comic Sans MS" w:hAnsi="Comic Sans MS"/>
+          <w:sz w:val="24"/>
+          <w:szCs w:val="24"/>
+        </w:rPr>
+        <w:t xml:space="preserve">lisk </w:t>
+      </w:r>
+      <w:r>
+        <w:rPr>
+          <w:rFonts w:ascii="Comic Sans MS" w:hAnsi="Comic Sans MS"/>
+          <w:sz w:val="24"/>
+          <w:szCs w:val="24"/>
+        </w:rPr>
+        <w:t xml:space="preserve">that is immune to water attacks Thanks to its </w:t>
+      </w:r>
+      <w:r>
+        <w:rPr>
+          <w:rFonts w:ascii="Comic Sans MS" w:hAnsi="Comic Sans MS"/>
+          <w:sz w:val="24"/>
+          <w:szCs w:val="24"/>
+        </w:rPr>
+        <w:t>ability Dry Skin.</w:t>
       </w:r>
     </w:p>
     <w:p>
@@ -815,61 +497,15 @@
           <w:sz w:val="24"/>
           <w:szCs w:val="24"/>
         </w:rPr>
-        <w:t xml:space="preserve">Sixth is Valerie of </w:t>
-      </w:r>
-      <w:proofErr w:type="spellStart"/>
-      <w:r>
-        <w:rPr>
-          <w:rFonts w:ascii="Comic Sans MS" w:hAnsi="Comic Sans MS"/>
-          <w:sz w:val="24"/>
-          <w:szCs w:val="24"/>
-        </w:rPr>
-        <w:t>Laverre</w:t>
-      </w:r>
-      <w:proofErr w:type="spellEnd"/>
-      <w:r>
-        <w:rPr>
-          <w:rFonts w:ascii="Comic Sans MS" w:hAnsi="Comic Sans MS"/>
-          <w:sz w:val="24"/>
-          <w:szCs w:val="24"/>
-        </w:rPr>
-        <w:t xml:space="preserve"> City with a team of 3 fairy types. Hyper Cutter </w:t>
-      </w:r>
-      <w:proofErr w:type="spellStart"/>
-      <w:r>
-        <w:rPr>
-          <w:rFonts w:ascii="Comic Sans MS" w:hAnsi="Comic Sans MS"/>
-          <w:sz w:val="24"/>
-          <w:szCs w:val="24"/>
-        </w:rPr>
-        <w:t>Mawile</w:t>
-      </w:r>
-      <w:proofErr w:type="spellEnd"/>
-      <w:r>
-        <w:rPr>
-          <w:rFonts w:ascii="Comic Sans MS" w:hAnsi="Comic Sans MS"/>
-          <w:sz w:val="24"/>
-          <w:szCs w:val="24"/>
-        </w:rPr>
-        <w:t xml:space="preserve"> with Feint Attack, Crunch and Iron Defense, Soundproof Mr. Mime with Light Screen, Reflect, Psychic and Dazzling Gleam and a Cute Charm </w:t>
-      </w:r>
-      <w:proofErr w:type="spellStart"/>
-      <w:r>
-        <w:rPr>
-          <w:rFonts w:ascii="Comic Sans MS" w:hAnsi="Comic Sans MS"/>
-          <w:sz w:val="24"/>
-          <w:szCs w:val="24"/>
-        </w:rPr>
-        <w:t>Sylveon</w:t>
-      </w:r>
-      <w:proofErr w:type="spellEnd"/>
-      <w:r>
-        <w:rPr>
-          <w:rFonts w:ascii="Comic Sans MS" w:hAnsi="Comic Sans MS"/>
-          <w:sz w:val="24"/>
-          <w:szCs w:val="24"/>
-        </w:rPr>
-        <w:t xml:space="preserve"> with Dazzling Gleam, Quick Attack, Swift and Charm.</w:t>
+        <w:t>Sixth is Valerie of Laverre City with a team of 3 fairy types. Hyper Cutter Mawile, Soundproof Mr. Mime and a Cute Charm Sylveon</w:t>
+      </w:r>
+      <w:r>
+        <w:rPr>
+          <w:rFonts w:ascii="Comic Sans MS" w:hAnsi="Comic Sans MS"/>
+          <w:sz w:val="24"/>
+          <w:szCs w:val="24"/>
+        </w:rPr>
+        <w:t>.</w:t>
       </w:r>
     </w:p>
     <w:p>
@@ -886,88 +522,31 @@
           <w:sz w:val="24"/>
           <w:szCs w:val="24"/>
         </w:rPr>
-        <w:lastRenderedPageBreak/>
-        <w:t xml:space="preserve">The seventh gym leader is Olympia of </w:t>
-      </w:r>
-      <w:proofErr w:type="spellStart"/>
-      <w:r>
-        <w:rPr>
-          <w:rFonts w:ascii="Comic Sans MS" w:hAnsi="Comic Sans MS"/>
-          <w:sz w:val="24"/>
-          <w:szCs w:val="24"/>
-        </w:rPr>
-        <w:t>Anistar</w:t>
-      </w:r>
-      <w:proofErr w:type="spellEnd"/>
-      <w:r>
-        <w:rPr>
-          <w:rFonts w:ascii="Comic Sans MS" w:hAnsi="Comic Sans MS"/>
-          <w:sz w:val="24"/>
-          <w:szCs w:val="24"/>
-        </w:rPr>
-        <w:t xml:space="preserve"> City with her 3 psychic types. She has a Magic Guard </w:t>
-      </w:r>
-      <w:proofErr w:type="spellStart"/>
-      <w:r>
-        <w:rPr>
-          <w:rFonts w:ascii="Comic Sans MS" w:hAnsi="Comic Sans MS"/>
-          <w:sz w:val="24"/>
-          <w:szCs w:val="24"/>
-        </w:rPr>
-        <w:t>Sigilyph</w:t>
-      </w:r>
-      <w:proofErr w:type="spellEnd"/>
-      <w:r>
-        <w:rPr>
-          <w:rFonts w:ascii="Comic Sans MS" w:hAnsi="Comic Sans MS"/>
-          <w:sz w:val="24"/>
-          <w:szCs w:val="24"/>
-        </w:rPr>
-        <w:t xml:space="preserve"> with Psychic, Air Slash, Light Screen and Reflect</w:t>
-      </w:r>
-      <w:r>
-        <w:rPr>
-          <w:rFonts w:ascii="Comic Sans MS" w:hAnsi="Comic Sans MS"/>
-          <w:sz w:val="24"/>
-          <w:szCs w:val="24"/>
-        </w:rPr>
-        <w:t xml:space="preserve">, Oblivious </w:t>
-      </w:r>
-      <w:proofErr w:type="spellStart"/>
-      <w:r>
-        <w:rPr>
-          <w:rFonts w:ascii="Comic Sans MS" w:hAnsi="Comic Sans MS"/>
-          <w:sz w:val="24"/>
-          <w:szCs w:val="24"/>
-        </w:rPr>
-        <w:t>Slowking</w:t>
-      </w:r>
-      <w:proofErr w:type="spellEnd"/>
-      <w:r>
-        <w:rPr>
-          <w:rFonts w:ascii="Comic Sans MS" w:hAnsi="Comic Sans MS"/>
-          <w:sz w:val="24"/>
-          <w:szCs w:val="24"/>
-        </w:rPr>
-        <w:t xml:space="preserve"> with Psychic, Calm Mind, Power Gem and Yawn and Infiltrator </w:t>
-      </w:r>
-      <w:proofErr w:type="spellStart"/>
-      <w:r>
-        <w:rPr>
-          <w:rFonts w:ascii="Comic Sans MS" w:hAnsi="Comic Sans MS"/>
-          <w:sz w:val="24"/>
-          <w:szCs w:val="24"/>
-        </w:rPr>
-        <w:t>Meowstic</w:t>
-      </w:r>
-      <w:proofErr w:type="spellEnd"/>
-      <w:r>
-        <w:rPr>
-          <w:rFonts w:ascii="Comic Sans MS" w:hAnsi="Comic Sans MS"/>
-          <w:sz w:val="24"/>
-          <w:szCs w:val="24"/>
-        </w:rPr>
-        <w:t xml:space="preserve"> with Psychic, Calm Mind, Fake Out and Shadow Ball.</w:t>
+        <w:t>The seventh gym leader is Olympia of Anistar City with her 3 psychic types. She has a Magic Guard Sigilyph</w:t>
+      </w:r>
+      <w:r>
+        <w:rPr>
+          <w:rFonts w:ascii="Comic Sans MS" w:hAnsi="Comic Sans MS"/>
+          <w:sz w:val="24"/>
+          <w:szCs w:val="24"/>
+        </w:rPr>
+        <w:t xml:space="preserve">. </w:t>
+      </w:r>
+      <w:r>
+        <w:rPr>
+          <w:rFonts w:ascii="Comic Sans MS" w:hAnsi="Comic Sans MS"/>
+          <w:sz w:val="24"/>
+          <w:szCs w:val="24"/>
+        </w:rPr>
+        <w:t xml:space="preserve">Oblivious Slowking and Infiltrator Meowstic </w:t>
+      </w:r>
+      <w:r>
+        <w:rPr>
+          <w:rFonts w:ascii="Comic Sans MS" w:hAnsi="Comic Sans MS"/>
+          <w:sz w:val="24"/>
+          <w:szCs w:val="24"/>
+        </w:rPr>
+        <w:t>that hits through screens and substitutes.</w:t>
       </w:r>
     </w:p>
     <w:p>
@@ -984,124 +563,559 @@
           <w:sz w:val="24"/>
           <w:szCs w:val="24"/>
         </w:rPr>
-        <w:t xml:space="preserve">Wulfric of </w:t>
-      </w:r>
-      <w:proofErr w:type="spellStart"/>
-      <w:r>
-        <w:rPr>
-          <w:rFonts w:ascii="Comic Sans MS" w:hAnsi="Comic Sans MS"/>
-          <w:sz w:val="24"/>
-          <w:szCs w:val="24"/>
-        </w:rPr>
-        <w:t>Snowbelle</w:t>
-      </w:r>
-      <w:proofErr w:type="spellEnd"/>
-      <w:r>
-        <w:rPr>
-          <w:rFonts w:ascii="Comic Sans MS" w:hAnsi="Comic Sans MS"/>
-          <w:sz w:val="24"/>
-          <w:szCs w:val="24"/>
-        </w:rPr>
-        <w:t xml:space="preserve"> City is the final gym leader with his team of 3 ice types. He has a Snow Warning </w:t>
-      </w:r>
-      <w:proofErr w:type="spellStart"/>
-      <w:r>
-        <w:rPr>
-          <w:rFonts w:ascii="Comic Sans MS" w:hAnsi="Comic Sans MS"/>
-          <w:sz w:val="24"/>
-          <w:szCs w:val="24"/>
-        </w:rPr>
-        <w:t>Abomasnow</w:t>
-      </w:r>
-      <w:proofErr w:type="spellEnd"/>
-      <w:r>
-        <w:rPr>
-          <w:rFonts w:ascii="Comic Sans MS" w:hAnsi="Comic Sans MS"/>
-          <w:sz w:val="24"/>
-          <w:szCs w:val="24"/>
-        </w:rPr>
-        <w:t xml:space="preserve"> with Ice Beam, Ice </w:t>
-      </w:r>
-      <w:proofErr w:type="gramStart"/>
-      <w:r>
-        <w:rPr>
-          <w:rFonts w:ascii="Comic Sans MS" w:hAnsi="Comic Sans MS"/>
-          <w:sz w:val="24"/>
-          <w:szCs w:val="24"/>
-        </w:rPr>
-        <w:t>Sha</w:t>
-      </w:r>
-      <w:r>
-        <w:rPr>
-          <w:rFonts w:ascii="Comic Sans MS" w:hAnsi="Comic Sans MS"/>
-          <w:sz w:val="24"/>
-          <w:szCs w:val="24"/>
-        </w:rPr>
-        <w:t>rd</w:t>
-      </w:r>
-      <w:proofErr w:type="gramEnd"/>
-      <w:r>
-        <w:rPr>
-          <w:rFonts w:ascii="Comic Sans MS" w:hAnsi="Comic Sans MS"/>
-          <w:sz w:val="24"/>
-          <w:szCs w:val="24"/>
-        </w:rPr>
-        <w:t xml:space="preserve"> and Energy Ball. His Levitate </w:t>
-      </w:r>
-      <w:proofErr w:type="spellStart"/>
-      <w:r>
-        <w:rPr>
-          <w:rFonts w:ascii="Comic Sans MS" w:hAnsi="Comic Sans MS"/>
-          <w:sz w:val="24"/>
-          <w:szCs w:val="24"/>
-        </w:rPr>
-        <w:t>Cryogonal</w:t>
-      </w:r>
-      <w:proofErr w:type="spellEnd"/>
-      <w:r>
-        <w:rPr>
-          <w:rFonts w:ascii="Comic Sans MS" w:hAnsi="Comic Sans MS"/>
-          <w:sz w:val="24"/>
-          <w:szCs w:val="24"/>
-        </w:rPr>
-        <w:t xml:space="preserve"> has Ice Beam, Confuse Ray, Flash </w:t>
-      </w:r>
-      <w:proofErr w:type="gramStart"/>
-      <w:r>
-        <w:rPr>
-          <w:rFonts w:ascii="Comic Sans MS" w:hAnsi="Comic Sans MS"/>
-          <w:sz w:val="24"/>
-          <w:szCs w:val="24"/>
-        </w:rPr>
-        <w:t>Cannon</w:t>
-      </w:r>
-      <w:proofErr w:type="gramEnd"/>
-      <w:r>
-        <w:rPr>
-          <w:rFonts w:ascii="Comic Sans MS" w:hAnsi="Comic Sans MS"/>
-          <w:sz w:val="24"/>
-          <w:szCs w:val="24"/>
-        </w:rPr>
-        <w:t xml:space="preserve"> and Hail. Ice Body </w:t>
-      </w:r>
-      <w:proofErr w:type="spellStart"/>
-      <w:r>
-        <w:rPr>
-          <w:rFonts w:ascii="Comic Sans MS" w:hAnsi="Comic Sans MS"/>
-          <w:sz w:val="24"/>
-          <w:szCs w:val="24"/>
-        </w:rPr>
-        <w:t>Avalugg</w:t>
-      </w:r>
-      <w:proofErr w:type="spellEnd"/>
-      <w:r>
-        <w:rPr>
-          <w:rFonts w:ascii="Comic Sans MS" w:hAnsi="Comic Sans MS"/>
-          <w:sz w:val="24"/>
-          <w:szCs w:val="24"/>
-        </w:rPr>
-        <w:t xml:space="preserve"> has Avalanche, Crunch, Curse and Gyro Ball.</w:t>
-      </w:r>
+        <w:lastRenderedPageBreak/>
+        <w:t xml:space="preserve">Wulfric of Snowbelle City is the final gym leader with his team of 3 ice types. He has a Snow Warning Abomasnow </w:t>
+      </w:r>
+      <w:r>
+        <w:rPr>
+          <w:rFonts w:ascii="Comic Sans MS" w:hAnsi="Comic Sans MS"/>
+          <w:sz w:val="24"/>
+          <w:szCs w:val="24"/>
+        </w:rPr>
+        <w:t>that fires of priority Ice Shard along with his</w:t>
+      </w:r>
+      <w:r>
+        <w:rPr>
+          <w:rFonts w:ascii="Comic Sans MS" w:hAnsi="Comic Sans MS"/>
+          <w:sz w:val="24"/>
+          <w:szCs w:val="24"/>
+        </w:rPr>
+        <w:t xml:space="preserve"> Levitate Cryogonal</w:t>
+      </w:r>
+      <w:r>
+        <w:rPr>
+          <w:rFonts w:ascii="Comic Sans MS" w:hAnsi="Comic Sans MS"/>
+          <w:sz w:val="24"/>
+          <w:szCs w:val="24"/>
+        </w:rPr>
+        <w:t xml:space="preserve"> and </w:t>
+      </w:r>
+      <w:r>
+        <w:rPr>
+          <w:rFonts w:ascii="Comic Sans MS" w:hAnsi="Comic Sans MS"/>
+          <w:sz w:val="24"/>
+          <w:szCs w:val="24"/>
+        </w:rPr>
+        <w:t xml:space="preserve">his ace, </w:t>
+      </w:r>
+      <w:r>
+        <w:rPr>
+          <w:rFonts w:ascii="Comic Sans MS" w:hAnsi="Comic Sans MS"/>
+          <w:sz w:val="24"/>
+          <w:szCs w:val="24"/>
+        </w:rPr>
+        <w:t>Ice Body Avalugg</w:t>
+      </w:r>
+      <w:r>
+        <w:rPr>
+          <w:rFonts w:ascii="Comic Sans MS" w:hAnsi="Comic Sans MS"/>
+          <w:sz w:val="24"/>
+          <w:szCs w:val="24"/>
+        </w:rPr>
+        <w:t>.</w:t>
+      </w:r>
+    </w:p>
+    <w:p>
+      <w:pPr>
+        <w:rPr>
+          <w:rFonts w:ascii="Comic Sans MS" w:hAnsi="Comic Sans MS"/>
+          <w:sz w:val="24"/>
+          <w:szCs w:val="24"/>
+        </w:rPr>
+      </w:pPr>
+    </w:p>
+    <w:p>
+      <w:pPr>
+        <w:rPr>
+          <w:rFonts w:ascii="Comic Sans MS" w:hAnsi="Comic Sans MS"/>
+          <w:b/>
+          <w:bCs/>
+          <w:sz w:val="24"/>
+          <w:szCs w:val="24"/>
+        </w:rPr>
+      </w:pPr>
+      <w:r>
+        <w:rPr>
+          <w:rFonts w:ascii="Comic Sans MS" w:hAnsi="Comic Sans MS"/>
+          <w:b/>
+          <w:bCs/>
+          <w:sz w:val="24"/>
+          <w:szCs w:val="24"/>
+        </w:rPr>
+        <w:t>Page 3</w:t>
+      </w:r>
+    </w:p>
+    <w:p>
+      <w:pPr>
+        <w:rPr>
+          <w:rFonts w:ascii="Comic Sans MS" w:hAnsi="Comic Sans MS"/>
+          <w:sz w:val="24"/>
+          <w:szCs w:val="24"/>
+        </w:rPr>
+      </w:pPr>
+      <w:r>
+        <w:rPr>
+          <w:rFonts w:ascii="Comic Sans MS" w:hAnsi="Comic Sans MS"/>
+          <w:sz w:val="24"/>
+          <w:szCs w:val="24"/>
+        </w:rPr>
+        <w:t xml:space="preserve">Beating all eight gyms gives you access to the elite four and </w:t>
+      </w:r>
+      <w:r>
+        <w:rPr>
+          <w:rFonts w:ascii="Comic Sans MS" w:hAnsi="Comic Sans MS"/>
+          <w:sz w:val="24"/>
+          <w:szCs w:val="24"/>
+        </w:rPr>
+        <w:t xml:space="preserve">overcoming them lets you battle </w:t>
+      </w:r>
+      <w:r>
+        <w:rPr>
+          <w:rFonts w:ascii="Comic Sans MS" w:hAnsi="Comic Sans MS"/>
+          <w:sz w:val="24"/>
+          <w:szCs w:val="24"/>
+        </w:rPr>
+        <w:t xml:space="preserve">against </w:t>
+      </w:r>
+      <w:r>
+        <w:rPr>
+          <w:rFonts w:ascii="Comic Sans MS" w:hAnsi="Comic Sans MS"/>
+          <w:sz w:val="24"/>
+          <w:szCs w:val="24"/>
+        </w:rPr>
+        <w:t>the Champion of the Kalos region</w:t>
+      </w:r>
+      <w:r>
+        <w:rPr>
+          <w:rFonts w:ascii="Comic Sans MS" w:hAnsi="Comic Sans MS"/>
+          <w:sz w:val="24"/>
+          <w:szCs w:val="24"/>
+        </w:rPr>
+        <w:t xml:space="preserve"> to claim their title.</w:t>
+      </w:r>
+      <w:r>
+        <w:rPr>
+          <w:rFonts w:ascii="Comic Sans MS" w:hAnsi="Comic Sans MS"/>
+          <w:sz w:val="24"/>
+          <w:szCs w:val="24"/>
+        </w:rPr>
+        <w:t xml:space="preserve"> </w:t>
+      </w:r>
+      <w:r>
+        <w:rPr>
+          <w:rFonts w:ascii="Comic Sans MS" w:hAnsi="Comic Sans MS"/>
+          <w:sz w:val="24"/>
+          <w:szCs w:val="24"/>
+        </w:rPr>
+        <w:t>The members of the elite four can be challenged in any order but be wa</w:t>
+      </w:r>
+      <w:r>
+        <w:rPr>
+          <w:rFonts w:ascii="Comic Sans MS" w:hAnsi="Comic Sans MS"/>
+          <w:sz w:val="24"/>
+          <w:szCs w:val="24"/>
+        </w:rPr>
+        <w:t>rned! A single loss against any of them or the champion means you have to</w:t>
+      </w:r>
+      <w:r>
+        <w:rPr>
+          <w:rFonts w:ascii="Comic Sans MS" w:hAnsi="Comic Sans MS"/>
+          <w:sz w:val="24"/>
+          <w:szCs w:val="24"/>
+        </w:rPr>
+        <w:t xml:space="preserve"> re</w:t>
+      </w:r>
+      <w:r>
+        <w:rPr>
+          <w:rFonts w:ascii="Comic Sans MS" w:hAnsi="Comic Sans MS"/>
+          <w:sz w:val="24"/>
+          <w:szCs w:val="24"/>
+        </w:rPr>
+        <w:t xml:space="preserve">start the entire </w:t>
+      </w:r>
+      <w:r>
+        <w:rPr>
+          <w:rFonts w:ascii="Comic Sans MS" w:hAnsi="Comic Sans MS"/>
+          <w:sz w:val="24"/>
+          <w:szCs w:val="24"/>
+        </w:rPr>
+        <w:t>elite four challenge from the beginning.</w:t>
+      </w:r>
+    </w:p>
+    <w:p>
+      <w:pPr>
+        <w:rPr>
+          <w:rFonts w:ascii="Comic Sans MS" w:hAnsi="Comic Sans MS"/>
+          <w:sz w:val="24"/>
+          <w:szCs w:val="24"/>
+        </w:rPr>
+      </w:pPr>
+      <w:r>
+        <w:rPr>
+          <w:rFonts w:ascii="Comic Sans MS" w:hAnsi="Comic Sans MS"/>
+          <w:sz w:val="24"/>
+          <w:szCs w:val="24"/>
+        </w:rPr>
+        <w:t xml:space="preserve">Drasna </w:t>
+      </w:r>
+      <w:r>
+        <w:rPr>
+          <w:rFonts w:ascii="Comic Sans MS" w:hAnsi="Comic Sans MS"/>
+          <w:sz w:val="24"/>
+          <w:szCs w:val="24"/>
+        </w:rPr>
+        <w:t>boasts</w:t>
+      </w:r>
+      <w:r>
+        <w:rPr>
+          <w:rFonts w:ascii="Comic Sans MS" w:hAnsi="Comic Sans MS"/>
+          <w:sz w:val="24"/>
+          <w:szCs w:val="24"/>
+        </w:rPr>
+        <w:t xml:space="preserve"> the powerful Dragon ty</w:t>
+      </w:r>
+      <w:r>
+        <w:rPr>
+          <w:rFonts w:ascii="Comic Sans MS" w:hAnsi="Comic Sans MS"/>
+          <w:sz w:val="24"/>
+          <w:szCs w:val="24"/>
+        </w:rPr>
+        <w:t xml:space="preserve">pe. </w:t>
+      </w:r>
+      <w:r>
+        <w:rPr>
+          <w:rFonts w:ascii="Comic Sans MS" w:hAnsi="Comic Sans MS"/>
+          <w:sz w:val="24"/>
+          <w:szCs w:val="24"/>
+        </w:rPr>
+        <w:t xml:space="preserve">She has a level 63 Dragalge with Poison Point, a level 63 Druddigon with </w:t>
+      </w:r>
+      <w:r>
+        <w:rPr>
+          <w:rFonts w:ascii="Comic Sans MS" w:hAnsi="Comic Sans MS"/>
+          <w:sz w:val="24"/>
+          <w:szCs w:val="24"/>
+        </w:rPr>
+        <w:t>Rough Skin,</w:t>
+      </w:r>
+      <w:r>
+        <w:rPr>
+          <w:rFonts w:ascii="Comic Sans MS" w:hAnsi="Comic Sans MS"/>
+          <w:sz w:val="24"/>
+          <w:szCs w:val="24"/>
+        </w:rPr>
+        <w:t xml:space="preserve"> a level 63</w:t>
+      </w:r>
+      <w:r>
+        <w:rPr>
+          <w:rFonts w:ascii="Comic Sans MS" w:hAnsi="Comic Sans MS"/>
+          <w:sz w:val="24"/>
+          <w:szCs w:val="24"/>
+        </w:rPr>
+        <w:t xml:space="preserve"> Altaria with Natural Cure and </w:t>
+      </w:r>
+      <w:r>
+        <w:rPr>
+          <w:rFonts w:ascii="Comic Sans MS" w:hAnsi="Comic Sans MS"/>
+          <w:sz w:val="24"/>
+          <w:szCs w:val="24"/>
+        </w:rPr>
+        <w:t>a level 65 Noivern with Frisk.</w:t>
+      </w:r>
+    </w:p>
+    <w:p>
+      <w:pPr>
+        <w:rPr>
+          <w:rFonts w:ascii="Comic Sans MS" w:hAnsi="Comic Sans MS"/>
+          <w:sz w:val="24"/>
+          <w:szCs w:val="24"/>
+        </w:rPr>
+      </w:pPr>
+      <w:r>
+        <w:rPr>
+          <w:rFonts w:ascii="Comic Sans MS" w:hAnsi="Comic Sans MS"/>
+          <w:sz w:val="24"/>
+          <w:szCs w:val="24"/>
+        </w:rPr>
+        <w:t xml:space="preserve">Siebold </w:t>
+      </w:r>
+      <w:r>
+        <w:rPr>
+          <w:rFonts w:ascii="Comic Sans MS" w:hAnsi="Comic Sans MS"/>
+          <w:sz w:val="24"/>
+          <w:szCs w:val="24"/>
+        </w:rPr>
+        <w:t xml:space="preserve">is </w:t>
+      </w:r>
+      <w:r>
+        <w:rPr>
+          <w:rFonts w:ascii="Comic Sans MS" w:hAnsi="Comic Sans MS"/>
+          <w:sz w:val="24"/>
+          <w:szCs w:val="24"/>
+        </w:rPr>
+        <w:t>famous chef who wields formidable water types in the</w:t>
+      </w:r>
+      <w:r>
+        <w:rPr>
+          <w:rFonts w:ascii="Comic Sans MS" w:hAnsi="Comic Sans MS"/>
+          <w:sz w:val="24"/>
+          <w:szCs w:val="24"/>
+        </w:rPr>
+        <w:t xml:space="preserve"> Elite Four Challenge. H</w:t>
+      </w:r>
+      <w:r>
+        <w:rPr>
+          <w:rFonts w:ascii="Comic Sans MS" w:hAnsi="Comic Sans MS"/>
+          <w:sz w:val="24"/>
+          <w:szCs w:val="24"/>
+        </w:rPr>
+        <w:t xml:space="preserve">e leads with a </w:t>
+      </w:r>
+      <w:r>
+        <w:rPr>
+          <w:rFonts w:ascii="Comic Sans MS" w:hAnsi="Comic Sans MS"/>
+          <w:sz w:val="24"/>
+          <w:szCs w:val="24"/>
+        </w:rPr>
+        <w:t>level 63</w:t>
+      </w:r>
+      <w:r>
+        <w:rPr>
+          <w:rFonts w:ascii="Comic Sans MS" w:hAnsi="Comic Sans MS"/>
+          <w:sz w:val="24"/>
+          <w:szCs w:val="24"/>
+        </w:rPr>
+        <w:t xml:space="preserve"> </w:t>
+      </w:r>
+      <w:r>
+        <w:rPr>
+          <w:rFonts w:ascii="Comic Sans MS" w:hAnsi="Comic Sans MS"/>
+          <w:sz w:val="24"/>
+          <w:szCs w:val="24"/>
+        </w:rPr>
+        <w:t xml:space="preserve">Clawitzer whose Mega Launcher ability powers up all of its </w:t>
+      </w:r>
+      <w:r>
+        <w:rPr>
+          <w:rFonts w:ascii="Comic Sans MS" w:hAnsi="Comic Sans MS"/>
+          <w:sz w:val="24"/>
+          <w:szCs w:val="24"/>
+        </w:rPr>
+        <w:t>pulse moves for some serious damage. The rest of his te</w:t>
+      </w:r>
+      <w:r>
+        <w:rPr>
+          <w:rFonts w:ascii="Comic Sans MS" w:hAnsi="Comic Sans MS"/>
+          <w:sz w:val="24"/>
+          <w:szCs w:val="24"/>
+        </w:rPr>
+        <w:t>am includes a level 63</w:t>
+      </w:r>
+      <w:r>
+        <w:rPr>
+          <w:rFonts w:ascii="Comic Sans MS" w:hAnsi="Comic Sans MS"/>
+          <w:sz w:val="24"/>
+          <w:szCs w:val="24"/>
+        </w:rPr>
+        <w:t xml:space="preserve"> Gyarados with Intimidate, a level 63 Starmie with Illuminate </w:t>
+      </w:r>
+      <w:r>
+        <w:rPr>
+          <w:rFonts w:ascii="Comic Sans MS" w:hAnsi="Comic Sans MS"/>
+          <w:sz w:val="24"/>
+          <w:szCs w:val="24"/>
+        </w:rPr>
+        <w:t>and level 65 Barbaracle w</w:t>
+      </w:r>
+      <w:r>
+        <w:rPr>
+          <w:rFonts w:ascii="Comic Sans MS" w:hAnsi="Comic Sans MS"/>
+          <w:sz w:val="24"/>
+          <w:szCs w:val="24"/>
+        </w:rPr>
+        <w:t>ith Tough Claws.</w:t>
+      </w:r>
+    </w:p>
+    <w:p>
+      <w:pPr>
+        <w:rPr>
+          <w:rFonts w:ascii="Comic Sans MS" w:hAnsi="Comic Sans MS"/>
+          <w:sz w:val="24"/>
+          <w:szCs w:val="24"/>
+        </w:rPr>
+      </w:pPr>
+      <w:r>
+        <w:rPr>
+          <w:rFonts w:ascii="Comic Sans MS" w:hAnsi="Comic Sans MS"/>
+          <w:sz w:val="24"/>
+          <w:szCs w:val="24"/>
+        </w:rPr>
+        <w:t xml:space="preserve">Malva’s team of </w:t>
+      </w:r>
+      <w:r>
+        <w:rPr>
+          <w:rFonts w:ascii="Comic Sans MS" w:hAnsi="Comic Sans MS"/>
+          <w:sz w:val="24"/>
+          <w:szCs w:val="24"/>
+        </w:rPr>
+        <w:t>fire types is sure to leave you burnt if you’re unprepared. Her team is a lvl 63 Pyroar with Rivalry, a lvl 63 Torkoal with White Smoke, a level 63 Chandelure with Flame Body and a level 65 Talonflame with Flame Body as well.</w:t>
+      </w:r>
+    </w:p>
+    <w:p>
+      <w:pPr>
+        <w:rPr>
+          <w:rFonts w:ascii="Comic Sans MS" w:hAnsi="Comic Sans MS"/>
+          <w:sz w:val="24"/>
+          <w:szCs w:val="24"/>
+        </w:rPr>
+      </w:pPr>
+      <w:r>
+        <w:rPr>
+          <w:rFonts w:ascii="Comic Sans MS" w:hAnsi="Comic Sans MS"/>
+          <w:sz w:val="24"/>
+          <w:szCs w:val="24"/>
+        </w:rPr>
+        <w:t xml:space="preserve">Wikstrom comes from a family of knights and </w:t>
+      </w:r>
+      <w:r>
+        <w:rPr>
+          <w:rFonts w:ascii="Comic Sans MS" w:hAnsi="Comic Sans MS"/>
+          <w:sz w:val="24"/>
+          <w:szCs w:val="24"/>
+        </w:rPr>
+        <w:t>has a solid team of tough steel types. H</w:t>
+      </w:r>
+      <w:r>
+        <w:rPr>
+          <w:rFonts w:ascii="Comic Sans MS" w:hAnsi="Comic Sans MS"/>
+          <w:sz w:val="24"/>
+          <w:szCs w:val="24"/>
+        </w:rPr>
+        <w:t xml:space="preserve">is team is: a level </w:t>
+      </w:r>
+      <w:r>
+        <w:rPr>
+          <w:rFonts w:ascii="Comic Sans MS" w:hAnsi="Comic Sans MS"/>
+          <w:sz w:val="24"/>
+          <w:szCs w:val="24"/>
+        </w:rPr>
+        <w:t>63 Klefki with Prankster,  a level 63 Probopass with Sturdy, a level 63 Scizor with Technician and a level 65 Aegislash with its signature ability Stance Change</w:t>
+      </w:r>
+      <w:r>
+        <w:rPr>
+          <w:rFonts w:ascii="Comic Sans MS" w:hAnsi="Comic Sans MS"/>
+          <w:sz w:val="24"/>
+          <w:szCs w:val="24"/>
+        </w:rPr>
+        <w:t>.</w:t>
+      </w:r>
+    </w:p>
+    <w:p>
+      <w:pPr>
+        <w:rPr>
+          <w:rFonts w:ascii="Comic Sans MS" w:hAnsi="Comic Sans MS"/>
+          <w:sz w:val="24"/>
+          <w:szCs w:val="24"/>
+        </w:rPr>
+      </w:pPr>
+      <w:r>
+        <w:rPr>
+          <w:rFonts w:ascii="Comic Sans MS" w:hAnsi="Comic Sans MS"/>
+          <w:sz w:val="24"/>
+          <w:szCs w:val="24"/>
+        </w:rPr>
+        <w:t xml:space="preserve">Diantha </w:t>
+      </w:r>
+      <w:r>
+        <w:rPr>
+          <w:rFonts w:ascii="Comic Sans MS" w:hAnsi="Comic Sans MS"/>
+          <w:sz w:val="24"/>
+          <w:szCs w:val="24"/>
+        </w:rPr>
+        <w:t xml:space="preserve">is a famous actress and </w:t>
+      </w:r>
+      <w:r>
+        <w:rPr>
+          <w:rFonts w:ascii="Comic Sans MS" w:hAnsi="Comic Sans MS"/>
+          <w:sz w:val="24"/>
+          <w:szCs w:val="24"/>
+        </w:rPr>
+        <w:t xml:space="preserve">the Champion of the Kalos region. He has a full team of six powerful </w:t>
+      </w:r>
+      <w:r>
+        <w:rPr>
+          <w:rFonts w:ascii="Comic Sans MS" w:hAnsi="Comic Sans MS"/>
+          <w:sz w:val="24"/>
+          <w:szCs w:val="24"/>
+        </w:rPr>
+        <w:t>Pokemon</w:t>
+      </w:r>
+      <w:r>
+        <w:rPr>
+          <w:rFonts w:ascii="Comic Sans MS" w:hAnsi="Comic Sans MS"/>
+          <w:sz w:val="24"/>
+          <w:szCs w:val="24"/>
+        </w:rPr>
+        <w:t xml:space="preserve">. Her ace is a powerful level 68 Trace Gardevoir with the ability to Mega </w:t>
+      </w:r>
+      <w:r>
+        <w:rPr>
+          <w:rFonts w:ascii="Comic Sans MS" w:hAnsi="Comic Sans MS"/>
+          <w:sz w:val="24"/>
+          <w:szCs w:val="24"/>
+        </w:rPr>
+        <w:t>Evolve, further boosting is power. The rest of her team i</w:t>
+      </w:r>
+      <w:r>
+        <w:rPr>
+          <w:rFonts w:ascii="Comic Sans MS" w:hAnsi="Comic Sans MS"/>
+          <w:sz w:val="24"/>
+          <w:szCs w:val="24"/>
+        </w:rPr>
+        <w:t xml:space="preserve">ncludes a level 64 Hawlucha with Limber, a level 65 Tyrantrum with Strong Jaw, a level 65 Aurorus with </w:t>
+      </w:r>
+      <w:r>
+        <w:rPr>
+          <w:rFonts w:ascii="Comic Sans MS" w:hAnsi="Comic Sans MS"/>
+          <w:sz w:val="24"/>
+          <w:szCs w:val="24"/>
+        </w:rPr>
+        <w:t xml:space="preserve">Refrigerate, a level 65 Gourgeist with Pickup, and </w:t>
+      </w:r>
+      <w:r>
+        <w:rPr>
+          <w:rFonts w:ascii="Comic Sans MS" w:hAnsi="Comic Sans MS"/>
+          <w:sz w:val="24"/>
+          <w:szCs w:val="24"/>
+        </w:rPr>
+        <w:t>a level 66 Goodra with Sap Sipper</w:t>
+      </w:r>
+      <w:r>
+        <w:rPr>
+          <w:rFonts w:ascii="Comic Sans MS" w:hAnsi="Comic Sans MS"/>
+          <w:sz w:val="24"/>
+          <w:szCs w:val="24"/>
+        </w:rPr>
+        <w:t>.</w:t>
+      </w:r>
+    </w:p>
+    <w:p>
+      <w:pPr>
+        <w:rPr>
+          <w:rFonts w:ascii="Comic Sans MS" w:hAnsi="Comic Sans MS"/>
+          <w:sz w:val="24"/>
+          <w:szCs w:val="24"/>
+        </w:rPr>
+      </w:pPr>
+    </w:p>
+    <w:p>
+      <w:pPr>
+        <w:rPr>
+          <w:rFonts w:ascii="Comic Sans MS" w:hAnsi="Comic Sans MS"/>
+          <w:sz w:val="24"/>
+          <w:szCs w:val="24"/>
+        </w:rPr>
+      </w:pPr>
     </w:p>
     <w:p>
       <w:pPr>
@@ -1123,7 +1137,7 @@
 </file>
 
 <file path=word/styles.xml><?xml version="1.0" encoding="utf-8"?>
-<w:styles xmlns:mc="http://schemas.openxmlformats.org/markup-compatibility/2006" xmlns:r="http://schemas.openxmlformats.org/officeDocument/2006/relationships" xmlns:w="http://schemas.openxmlformats.org/wordprocessingml/2006/main" xmlns:w14="http://schemas.microsoft.com/office/word/2010/wordml" xmlns:w15="http://schemas.microsoft.com/office/word/2012/wordml" xmlns:w16cex="http://schemas.microsoft.com/office/word/2018/wordml/cex" xmlns:w16cid="http://schemas.microsoft.com/office/word/2016/wordml/cid" xmlns:w16="http://schemas.microsoft.com/office/word/2018/wordml" xmlns:w16sdtdh="http://schemas.microsoft.com/office/word/2020/wordml/sdtdatahash" xmlns:w16se="http://schemas.microsoft.com/office/word/2015/wordml/symex" mc:Ignorable="w14 w15 w16se w16cid w16 w16cex w16sdtdh">
+<w:styles xmlns:mc="http://schemas.openxmlformats.org/markup-compatibility/2006" xmlns:r="http://schemas.openxmlformats.org/officeDocument/2006/relationships" xmlns:w="http://schemas.openxmlformats.org/wordprocessingml/2006/main" xmlns:w14="http://schemas.microsoft.com/office/word/2010/wordml" xmlns:w15="http://schemas.microsoft.com/office/word/2012/wordml" xmlns:w16cex="http://schemas.microsoft.com/office/word/2018/wordml/cex" xmlns:w16cid="http://schemas.microsoft.com/office/word/2016/wordml/cid" xmlns:w16="http://schemas.microsoft.com/office/word/2018/wordml" xmlns:w16du="http://schemas.microsoft.com/office/word/2023/wordml/word16du" xmlns:w16sdtdh="http://schemas.microsoft.com/office/word/2020/wordml/sdtdatahash" xmlns:w16se="http://schemas.microsoft.com/office/word/2015/wordml/symex" mc:Ignorable="w14 w15 w16se w16cid w16 w16cex w16sdtdh w16du">
   <w:docDefaults>
     <w:rPrDefault>
       <w:rPr>

</xml_diff>